<commit_message>
Modified documents and added package structure
</commit_message>
<xml_diff>
--- a/Work product/Document/ODD/Object Design Document - CarCheck.docx
+++ b/Work product/Document/ODD/Object Design Document - CarCheck.docx
@@ -3562,7 +3562,7 @@
         </w:rPr>
         <w:drawing>
           <wp:inline distT="0" distB="0" distL="0" distR="0" wp14:anchorId="27C2C594" wp14:editId="7622929B">
-            <wp:extent cx="2257425" cy="2257425"/>
+            <wp:extent cx="1933575" cy="1933575"/>
             <wp:effectExtent l="0" t="0" r="9525" b="9525"/>
             <wp:docPr id="2" name="Immagine 2"/>
             <wp:cNvGraphicFramePr>
@@ -3593,7 +3593,7 @@
                   <pic:spPr bwMode="auto">
                     <a:xfrm>
                       <a:off x="0" y="0"/>
-                      <a:ext cx="2257425" cy="2257425"/>
+                      <a:ext cx="1933575" cy="1933575"/>
                     </a:xfrm>
                     <a:prstGeom prst="rect">
                       <a:avLst/>
@@ -3660,8 +3660,8 @@
         </w:rPr>
         <w:drawing>
           <wp:inline distT="0" distB="0" distL="0" distR="0" wp14:anchorId="275F4E54" wp14:editId="0E4CB679">
-            <wp:extent cx="895350" cy="868045"/>
-            <wp:effectExtent l="0" t="0" r="0" b="8255"/>
+            <wp:extent cx="1095375" cy="1068070"/>
+            <wp:effectExtent l="0" t="0" r="9525" b="0"/>
             <wp:docPr id="1" name="Immagine 1"/>
             <wp:cNvGraphicFramePr/>
             <a:graphic xmlns:a="http://schemas.openxmlformats.org/drawingml/2006/main">
@@ -3680,7 +3680,7 @@
                   <pic:spPr>
                     <a:xfrm>
                       <a:off x="0" y="0"/>
-                      <a:ext cx="895350" cy="868045"/>
+                      <a:ext cx="1095375" cy="1068070"/>
                     </a:xfrm>
                     <a:prstGeom prst="rect">
                       <a:avLst/>
@@ -5584,8 +5584,6 @@
           <w:szCs w:val="28"/>
         </w:rPr>
       </w:pPr>
-      <w:bookmarkStart w:id="0" w:name="_GoBack"/>
-      <w:bookmarkEnd w:id="0"/>
     </w:p>
     <w:p>
       <w:pPr>
@@ -6535,17 +6533,7 @@
           <w:sz w:val="28"/>
           <w:szCs w:val="28"/>
         </w:rPr>
-        <w:t>Class</w:t>
-      </w:r>
-      <w:r>
-        <w:rPr>
-          <w:rFonts w:cstheme="majorHAnsi"/>
-          <w:b/>
-          <w:i/>
-          <w:sz w:val="28"/>
-          <w:szCs w:val="28"/>
-        </w:rPr>
-        <w:t>e</w:t>
+        <w:t>Classe</w:t>
       </w:r>
     </w:p>
     <w:p>
@@ -6891,15 +6879,7 @@
           <w:sz w:val="28"/>
           <w:szCs w:val="28"/>
         </w:rPr>
-        <w:t xml:space="preserve">Dovrebbe </w:t>
-      </w:r>
-      <w:r>
-        <w:rPr>
-          <w:rFonts w:asciiTheme="majorHAnsi" w:hAnsiTheme="majorHAnsi" w:cstheme="majorHAnsi"/>
-          <w:sz w:val="28"/>
-          <w:szCs w:val="28"/>
-        </w:rPr>
-        <w:t>essere scritto in minuscolo</w:t>
+        <w:t>Dovrebbe essere scritto in minuscolo</w:t>
       </w:r>
     </w:p>
     <w:p>
@@ -7170,6 +7150,833 @@
         <w:t>.</w:t>
       </w:r>
     </w:p>
+    <w:p>
+      <w:pPr>
+        <w:spacing w:after="320" w:line="300" w:lineRule="auto"/>
+        <w:rPr>
+          <w:rFonts w:asciiTheme="majorHAnsi" w:hAnsiTheme="majorHAnsi" w:cstheme="majorHAnsi"/>
+          <w:sz w:val="28"/>
+          <w:szCs w:val="28"/>
+        </w:rPr>
+      </w:pPr>
+    </w:p>
+    <w:p>
+      <w:pPr>
+        <w:autoSpaceDE w:val="0"/>
+        <w:autoSpaceDN w:val="0"/>
+        <w:adjustRightInd w:val="0"/>
+        <w:spacing w:after="0" w:line="240" w:lineRule="auto"/>
+        <w:rPr>
+          <w:rFonts w:asciiTheme="majorHAnsi" w:hAnsiTheme="majorHAnsi" w:cstheme="majorHAnsi"/>
+          <w:b/>
+          <w:bCs/>
+          <w:color w:val="000000"/>
+          <w:sz w:val="28"/>
+          <w:szCs w:val="28"/>
+        </w:rPr>
+      </w:pPr>
+      <w:r>
+        <w:rPr>
+          <w:rFonts w:asciiTheme="majorHAnsi" w:hAnsiTheme="majorHAnsi" w:cstheme="majorHAnsi"/>
+          <w:b/>
+          <w:bCs/>
+          <w:color w:val="000000"/>
+          <w:sz w:val="28"/>
+          <w:szCs w:val="28"/>
+        </w:rPr>
+        <w:t>2</w:t>
+      </w:r>
+      <w:r>
+        <w:rPr>
+          <w:rFonts w:asciiTheme="majorHAnsi" w:hAnsiTheme="majorHAnsi" w:cstheme="majorHAnsi"/>
+          <w:b/>
+          <w:bCs/>
+          <w:color w:val="000000"/>
+          <w:sz w:val="28"/>
+          <w:szCs w:val="28"/>
+        </w:rPr>
+        <w:t xml:space="preserve">. </w:t>
+      </w:r>
+      <w:proofErr w:type="spellStart"/>
+      <w:r>
+        <w:rPr>
+          <w:rFonts w:asciiTheme="majorHAnsi" w:hAnsiTheme="majorHAnsi" w:cstheme="majorHAnsi"/>
+          <w:b/>
+          <w:bCs/>
+          <w:color w:val="000000"/>
+          <w:sz w:val="28"/>
+          <w:szCs w:val="28"/>
+        </w:rPr>
+        <w:t>Packages</w:t>
+      </w:r>
+      <w:proofErr w:type="spellEnd"/>
+    </w:p>
+    <w:p>
+      <w:pPr>
+        <w:autoSpaceDE w:val="0"/>
+        <w:autoSpaceDN w:val="0"/>
+        <w:adjustRightInd w:val="0"/>
+        <w:spacing w:after="0" w:line="240" w:lineRule="auto"/>
+        <w:rPr>
+          <w:rFonts w:asciiTheme="majorHAnsi" w:hAnsiTheme="majorHAnsi" w:cstheme="majorHAnsi"/>
+          <w:b/>
+          <w:bCs/>
+          <w:color w:val="000000"/>
+          <w:sz w:val="28"/>
+          <w:szCs w:val="28"/>
+        </w:rPr>
+      </w:pPr>
+    </w:p>
+    <w:p>
+      <w:pPr>
+        <w:autoSpaceDE w:val="0"/>
+        <w:autoSpaceDN w:val="0"/>
+        <w:adjustRightInd w:val="0"/>
+        <w:spacing w:after="0" w:line="240" w:lineRule="auto"/>
+        <w:rPr>
+          <w:rFonts w:asciiTheme="majorHAnsi" w:hAnsiTheme="majorHAnsi" w:cstheme="majorHAnsi"/>
+          <w:color w:val="000000"/>
+          <w:sz w:val="28"/>
+          <w:szCs w:val="28"/>
+        </w:rPr>
+      </w:pPr>
+      <w:r>
+        <w:rPr>
+          <w:rFonts w:asciiTheme="majorHAnsi" w:hAnsiTheme="majorHAnsi" w:cstheme="majorHAnsi"/>
+          <w:b/>
+          <w:bCs/>
+          <w:noProof/>
+          <w:color w:val="000000"/>
+          <w:sz w:val="28"/>
+          <w:szCs w:val="28"/>
+        </w:rPr>
+        <w:drawing>
+          <wp:inline distT="0" distB="0" distL="0" distR="0">
+            <wp:extent cx="6115050" cy="4429125"/>
+            <wp:effectExtent l="0" t="0" r="0" b="9525"/>
+            <wp:docPr id="6" name="Immagine 6"/>
+            <wp:cNvGraphicFramePr>
+              <a:graphicFrameLocks xmlns:a="http://schemas.openxmlformats.org/drawingml/2006/main" noChangeAspect="1"/>
+            </wp:cNvGraphicFramePr>
+            <a:graphic xmlns:a="http://schemas.openxmlformats.org/drawingml/2006/main">
+              <a:graphicData uri="http://schemas.openxmlformats.org/drawingml/2006/picture">
+                <pic:pic xmlns:pic="http://schemas.openxmlformats.org/drawingml/2006/picture">
+                  <pic:nvPicPr>
+                    <pic:cNvPr id="0" name="Picture 1"/>
+                    <pic:cNvPicPr>
+                      <a:picLocks noChangeAspect="1" noChangeArrowheads="1"/>
+                    </pic:cNvPicPr>
+                  </pic:nvPicPr>
+                  <pic:blipFill>
+                    <a:blip r:embed="rId10">
+                      <a:extLst>
+                        <a:ext uri="{28A0092B-C50C-407E-A947-70E740481C1C}">
+                          <a14:useLocalDpi xmlns:a14="http://schemas.microsoft.com/office/drawing/2010/main" val="0"/>
+                        </a:ext>
+                      </a:extLst>
+                    </a:blip>
+                    <a:srcRect/>
+                    <a:stretch>
+                      <a:fillRect/>
+                    </a:stretch>
+                  </pic:blipFill>
+                  <pic:spPr bwMode="auto">
+                    <a:xfrm>
+                      <a:off x="0" y="0"/>
+                      <a:ext cx="6115050" cy="4429125"/>
+                    </a:xfrm>
+                    <a:prstGeom prst="rect">
+                      <a:avLst/>
+                    </a:prstGeom>
+                    <a:noFill/>
+                    <a:ln>
+                      <a:noFill/>
+                    </a:ln>
+                  </pic:spPr>
+                </pic:pic>
+              </a:graphicData>
+            </a:graphic>
+          </wp:inline>
+        </w:drawing>
+      </w:r>
+      <w:r>
+        <w:rPr>
+          <w:rFonts w:asciiTheme="majorHAnsi" w:hAnsiTheme="majorHAnsi" w:cstheme="majorHAnsi"/>
+          <w:b/>
+          <w:bCs/>
+          <w:color w:val="000000"/>
+          <w:sz w:val="28"/>
+          <w:szCs w:val="28"/>
+        </w:rPr>
+        <w:t xml:space="preserve"> </w:t>
+      </w:r>
+    </w:p>
+    <w:p>
+      <w:pPr>
+        <w:spacing w:after="320" w:line="300" w:lineRule="auto"/>
+        <w:rPr>
+          <w:rFonts w:asciiTheme="majorHAnsi" w:hAnsiTheme="majorHAnsi" w:cstheme="majorHAnsi"/>
+          <w:sz w:val="28"/>
+          <w:szCs w:val="28"/>
+        </w:rPr>
+      </w:pPr>
+    </w:p>
+    <w:p>
+      <w:pPr>
+        <w:spacing w:after="320" w:line="300" w:lineRule="auto"/>
+        <w:rPr>
+          <w:rFonts w:asciiTheme="majorHAnsi" w:hAnsiTheme="majorHAnsi" w:cstheme="majorHAnsi"/>
+          <w:sz w:val="28"/>
+          <w:szCs w:val="28"/>
+        </w:rPr>
+      </w:pPr>
+    </w:p>
+    <w:tbl>
+      <w:tblPr>
+        <w:tblStyle w:val="Tabellagriglia4-colore1"/>
+        <w:tblW w:w="0" w:type="auto"/>
+        <w:tblLook w:val="04A0" w:firstRow="1" w:lastRow="0" w:firstColumn="1" w:lastColumn="0" w:noHBand="0" w:noVBand="1"/>
+      </w:tblPr>
+      <w:tblGrid>
+        <w:gridCol w:w="4814"/>
+        <w:gridCol w:w="4814"/>
+      </w:tblGrid>
+      <w:tr>
+        <w:trPr>
+          <w:cnfStyle w:val="100000000000" w:firstRow="1" w:lastRow="0" w:firstColumn="0" w:lastColumn="0" w:oddVBand="0" w:evenVBand="0" w:oddHBand="0" w:evenHBand="0" w:firstRowFirstColumn="0" w:firstRowLastColumn="0" w:lastRowFirstColumn="0" w:lastRowLastColumn="0"/>
+          <w:trHeight w:val="614"/>
+        </w:trPr>
+        <w:tc>
+          <w:tcPr>
+            <w:cnfStyle w:val="001000000000" w:firstRow="0" w:lastRow="0" w:firstColumn="1" w:lastColumn="0" w:oddVBand="0" w:evenVBand="0" w:oddHBand="0" w:evenHBand="0" w:firstRowFirstColumn="0" w:firstRowLastColumn="0" w:lastRowFirstColumn="0" w:lastRowLastColumn="0"/>
+            <w:tcW w:w="4814" w:type="dxa"/>
+          </w:tcPr>
+          <w:p>
+            <w:bookmarkStart w:id="0" w:name="_Hlk536200169"/>
+            <w:r>
+              <w:t>Classe:</w:t>
+            </w:r>
+          </w:p>
+        </w:tc>
+        <w:tc>
+          <w:tcPr>
+            <w:tcW w:w="4814" w:type="dxa"/>
+          </w:tcPr>
+          <w:p>
+            <w:pPr>
+              <w:cnfStyle w:val="100000000000" w:firstRow="1" w:lastRow="0" w:firstColumn="0" w:lastColumn="0" w:oddVBand="0" w:evenVBand="0" w:oddHBand="0" w:evenHBand="0" w:firstRowFirstColumn="0" w:firstRowLastColumn="0" w:lastRowFirstColumn="0" w:lastRowLastColumn="0"/>
+            </w:pPr>
+            <w:r>
+              <w:t>Descrizione:</w:t>
+            </w:r>
+          </w:p>
+        </w:tc>
+      </w:tr>
+      <w:tr>
+        <w:trPr>
+          <w:cnfStyle w:val="000000100000" w:firstRow="0" w:lastRow="0" w:firstColumn="0" w:lastColumn="0" w:oddVBand="0" w:evenVBand="0" w:oddHBand="1" w:evenHBand="0" w:firstRowFirstColumn="0" w:firstRowLastColumn="0" w:lastRowFirstColumn="0" w:lastRowLastColumn="0"/>
+          <w:trHeight w:val="552"/>
+        </w:trPr>
+        <w:tc>
+          <w:tcPr>
+            <w:cnfStyle w:val="001000000000" w:firstRow="0" w:lastRow="0" w:firstColumn="1" w:lastColumn="0" w:oddVBand="0" w:evenVBand="0" w:oddHBand="0" w:evenHBand="0" w:firstRowFirstColumn="0" w:firstRowLastColumn="0" w:lastRowFirstColumn="0" w:lastRowLastColumn="0"/>
+            <w:tcW w:w="4814" w:type="dxa"/>
+            <w:shd w:val="clear" w:color="auto" w:fill="auto"/>
+            <w:vAlign w:val="center"/>
+          </w:tcPr>
+          <w:p>
+            <w:pPr>
+              <w:rPr>
+                <w:sz w:val="24"/>
+                <w:szCs w:val="24"/>
+              </w:rPr>
+            </w:pPr>
+            <w:r>
+              <w:rPr>
+                <w:sz w:val="24"/>
+                <w:szCs w:val="24"/>
+              </w:rPr>
+              <w:t>AdhesionRequest</w:t>
+            </w:r>
+            <w:r>
+              <w:rPr>
+                <w:sz w:val="24"/>
+                <w:szCs w:val="24"/>
+              </w:rPr>
+              <w:t>.java</w:t>
+            </w:r>
+          </w:p>
+        </w:tc>
+        <w:tc>
+          <w:tcPr>
+            <w:tcW w:w="4814" w:type="dxa"/>
+            <w:shd w:val="clear" w:color="auto" w:fill="auto"/>
+            <w:vAlign w:val="center"/>
+          </w:tcPr>
+          <w:p>
+            <w:pPr>
+              <w:cnfStyle w:val="000000100000" w:firstRow="0" w:lastRow="0" w:firstColumn="0" w:lastColumn="0" w:oddVBand="0" w:evenVBand="0" w:oddHBand="1" w:evenHBand="0" w:firstRowFirstColumn="0" w:firstRowLastColumn="0" w:lastRowFirstColumn="0" w:lastRowLastColumn="0"/>
+              <w:rPr>
+                <w:sz w:val="24"/>
+                <w:szCs w:val="24"/>
+              </w:rPr>
+            </w:pPr>
+            <w:r>
+              <w:rPr>
+                <w:sz w:val="24"/>
+                <w:szCs w:val="24"/>
+              </w:rPr>
+              <w:t>Descrive un utente registrato al sistema</w:t>
+            </w:r>
+          </w:p>
+        </w:tc>
+      </w:tr>
+      <w:tr>
+        <w:trPr>
+          <w:trHeight w:val="562"/>
+        </w:trPr>
+        <w:tc>
+          <w:tcPr>
+            <w:cnfStyle w:val="001000000000" w:firstRow="0" w:lastRow="0" w:firstColumn="1" w:lastColumn="0" w:oddVBand="0" w:evenVBand="0" w:oddHBand="0" w:evenHBand="0" w:firstRowFirstColumn="0" w:firstRowLastColumn="0" w:lastRowFirstColumn="0" w:lastRowLastColumn="0"/>
+            <w:tcW w:w="4814" w:type="dxa"/>
+            <w:shd w:val="clear" w:color="auto" w:fill="auto"/>
+            <w:vAlign w:val="center"/>
+          </w:tcPr>
+          <w:p>
+            <w:pPr>
+              <w:rPr>
+                <w:sz w:val="24"/>
+                <w:szCs w:val="24"/>
+              </w:rPr>
+            </w:pPr>
+            <w:r>
+              <w:rPr>
+                <w:sz w:val="24"/>
+                <w:szCs w:val="24"/>
+              </w:rPr>
+              <w:t>AdminBean</w:t>
+            </w:r>
+            <w:r>
+              <w:rPr>
+                <w:sz w:val="24"/>
+                <w:szCs w:val="24"/>
+              </w:rPr>
+              <w:t>.java</w:t>
+            </w:r>
+          </w:p>
+        </w:tc>
+        <w:tc>
+          <w:tcPr>
+            <w:tcW w:w="4814" w:type="dxa"/>
+            <w:shd w:val="clear" w:color="auto" w:fill="auto"/>
+            <w:vAlign w:val="center"/>
+          </w:tcPr>
+          <w:p>
+            <w:pPr>
+              <w:cnfStyle w:val="000000000000" w:firstRow="0" w:lastRow="0" w:firstColumn="0" w:lastColumn="0" w:oddVBand="0" w:evenVBand="0" w:oddHBand="0" w:evenHBand="0" w:firstRowFirstColumn="0" w:firstRowLastColumn="0" w:lastRowFirstColumn="0" w:lastRowLastColumn="0"/>
+              <w:rPr>
+                <w:sz w:val="24"/>
+                <w:szCs w:val="24"/>
+              </w:rPr>
+            </w:pPr>
+          </w:p>
+        </w:tc>
+      </w:tr>
+      <w:tr>
+        <w:trPr>
+          <w:cnfStyle w:val="000000100000" w:firstRow="0" w:lastRow="0" w:firstColumn="0" w:lastColumn="0" w:oddVBand="0" w:evenVBand="0" w:oddHBand="1" w:evenHBand="0" w:firstRowFirstColumn="0" w:firstRowLastColumn="0" w:lastRowFirstColumn="0" w:lastRowLastColumn="0"/>
+          <w:trHeight w:val="557"/>
+        </w:trPr>
+        <w:tc>
+          <w:tcPr>
+            <w:cnfStyle w:val="001000000000" w:firstRow="0" w:lastRow="0" w:firstColumn="1" w:lastColumn="0" w:oddVBand="0" w:evenVBand="0" w:oddHBand="0" w:evenHBand="0" w:firstRowFirstColumn="0" w:firstRowLastColumn="0" w:lastRowFirstColumn="0" w:lastRowLastColumn="0"/>
+            <w:tcW w:w="4814" w:type="dxa"/>
+            <w:shd w:val="clear" w:color="auto" w:fill="auto"/>
+            <w:vAlign w:val="center"/>
+          </w:tcPr>
+          <w:p>
+            <w:pPr>
+              <w:rPr>
+                <w:sz w:val="24"/>
+                <w:szCs w:val="24"/>
+              </w:rPr>
+            </w:pPr>
+            <w:r>
+              <w:rPr>
+                <w:sz w:val="24"/>
+                <w:szCs w:val="24"/>
+              </w:rPr>
+              <w:t>CityBean.java</w:t>
+            </w:r>
+          </w:p>
+        </w:tc>
+        <w:tc>
+          <w:tcPr>
+            <w:tcW w:w="4814" w:type="dxa"/>
+            <w:shd w:val="clear" w:color="auto" w:fill="auto"/>
+            <w:vAlign w:val="center"/>
+          </w:tcPr>
+          <w:p>
+            <w:pPr>
+              <w:cnfStyle w:val="000000100000" w:firstRow="0" w:lastRow="0" w:firstColumn="0" w:lastColumn="0" w:oddVBand="0" w:evenVBand="0" w:oddHBand="1" w:evenHBand="0" w:firstRowFirstColumn="0" w:firstRowLastColumn="0" w:lastRowFirstColumn="0" w:lastRowLastColumn="0"/>
+              <w:rPr>
+                <w:sz w:val="24"/>
+                <w:szCs w:val="24"/>
+              </w:rPr>
+            </w:pPr>
+          </w:p>
+        </w:tc>
+      </w:tr>
+      <w:tr>
+        <w:trPr>
+          <w:trHeight w:val="550"/>
+        </w:trPr>
+        <w:tc>
+          <w:tcPr>
+            <w:cnfStyle w:val="001000000000" w:firstRow="0" w:lastRow="0" w:firstColumn="1" w:lastColumn="0" w:oddVBand="0" w:evenVBand="0" w:oddHBand="0" w:evenHBand="0" w:firstRowFirstColumn="0" w:firstRowLastColumn="0" w:lastRowFirstColumn="0" w:lastRowLastColumn="0"/>
+            <w:tcW w:w="4814" w:type="dxa"/>
+            <w:shd w:val="clear" w:color="auto" w:fill="auto"/>
+            <w:vAlign w:val="center"/>
+          </w:tcPr>
+          <w:p>
+            <w:pPr>
+              <w:rPr>
+                <w:sz w:val="24"/>
+                <w:szCs w:val="24"/>
+              </w:rPr>
+            </w:pPr>
+            <w:r>
+              <w:rPr>
+                <w:sz w:val="24"/>
+                <w:szCs w:val="24"/>
+              </w:rPr>
+              <w:t>InsuranceBean.java</w:t>
+            </w:r>
+          </w:p>
+        </w:tc>
+        <w:tc>
+          <w:tcPr>
+            <w:tcW w:w="4814" w:type="dxa"/>
+            <w:shd w:val="clear" w:color="auto" w:fill="auto"/>
+            <w:vAlign w:val="center"/>
+          </w:tcPr>
+          <w:p>
+            <w:pPr>
+              <w:cnfStyle w:val="000000000000" w:firstRow="0" w:lastRow="0" w:firstColumn="0" w:lastColumn="0" w:oddVBand="0" w:evenVBand="0" w:oddHBand="0" w:evenHBand="0" w:firstRowFirstColumn="0" w:firstRowLastColumn="0" w:lastRowFirstColumn="0" w:lastRowLastColumn="0"/>
+              <w:rPr>
+                <w:sz w:val="24"/>
+                <w:szCs w:val="24"/>
+              </w:rPr>
+            </w:pPr>
+          </w:p>
+        </w:tc>
+      </w:tr>
+      <w:tr>
+        <w:trPr>
+          <w:cnfStyle w:val="000000100000" w:firstRow="0" w:lastRow="0" w:firstColumn="0" w:lastColumn="0" w:oddVBand="0" w:evenVBand="0" w:oddHBand="1" w:evenHBand="0" w:firstRowFirstColumn="0" w:firstRowLastColumn="0" w:lastRowFirstColumn="0" w:lastRowLastColumn="0"/>
+          <w:trHeight w:val="550"/>
+        </w:trPr>
+        <w:tc>
+          <w:tcPr>
+            <w:cnfStyle w:val="001000000000" w:firstRow="0" w:lastRow="0" w:firstColumn="1" w:lastColumn="0" w:oddVBand="0" w:evenVBand="0" w:oddHBand="0" w:evenHBand="0" w:firstRowFirstColumn="0" w:firstRowLastColumn="0" w:lastRowFirstColumn="0" w:lastRowLastColumn="0"/>
+            <w:tcW w:w="4814" w:type="dxa"/>
+            <w:shd w:val="clear" w:color="auto" w:fill="auto"/>
+            <w:vAlign w:val="center"/>
+          </w:tcPr>
+          <w:p>
+            <w:pPr>
+              <w:rPr>
+                <w:sz w:val="24"/>
+                <w:szCs w:val="24"/>
+              </w:rPr>
+            </w:pPr>
+            <w:r>
+              <w:rPr>
+                <w:sz w:val="24"/>
+                <w:szCs w:val="24"/>
+              </w:rPr>
+              <w:t>InsuranceCompanyBean.java</w:t>
+            </w:r>
+          </w:p>
+        </w:tc>
+        <w:tc>
+          <w:tcPr>
+            <w:tcW w:w="4814" w:type="dxa"/>
+            <w:shd w:val="clear" w:color="auto" w:fill="auto"/>
+            <w:vAlign w:val="center"/>
+          </w:tcPr>
+          <w:p>
+            <w:pPr>
+              <w:cnfStyle w:val="000000100000" w:firstRow="0" w:lastRow="0" w:firstColumn="0" w:lastColumn="0" w:oddVBand="0" w:evenVBand="0" w:oddHBand="1" w:evenHBand="0" w:firstRowFirstColumn="0" w:firstRowLastColumn="0" w:lastRowFirstColumn="0" w:lastRowLastColumn="0"/>
+              <w:rPr>
+                <w:sz w:val="24"/>
+                <w:szCs w:val="24"/>
+              </w:rPr>
+            </w:pPr>
+          </w:p>
+        </w:tc>
+      </w:tr>
+      <w:tr>
+        <w:trPr>
+          <w:trHeight w:val="550"/>
+        </w:trPr>
+        <w:tc>
+          <w:tcPr>
+            <w:cnfStyle w:val="001000000000" w:firstRow="0" w:lastRow="0" w:firstColumn="1" w:lastColumn="0" w:oddVBand="0" w:evenVBand="0" w:oddHBand="0" w:evenHBand="0" w:firstRowFirstColumn="0" w:firstRowLastColumn="0" w:lastRowFirstColumn="0" w:lastRowLastColumn="0"/>
+            <w:tcW w:w="4814" w:type="dxa"/>
+            <w:shd w:val="clear" w:color="auto" w:fill="auto"/>
+            <w:vAlign w:val="center"/>
+          </w:tcPr>
+          <w:p>
+            <w:pPr>
+              <w:rPr>
+                <w:sz w:val="24"/>
+                <w:szCs w:val="24"/>
+              </w:rPr>
+            </w:pPr>
+            <w:r>
+              <w:rPr>
+                <w:sz w:val="24"/>
+                <w:szCs w:val="24"/>
+              </w:rPr>
+              <w:t>OwnerBean.java</w:t>
+            </w:r>
+          </w:p>
+        </w:tc>
+        <w:tc>
+          <w:tcPr>
+            <w:tcW w:w="4814" w:type="dxa"/>
+            <w:shd w:val="clear" w:color="auto" w:fill="auto"/>
+            <w:vAlign w:val="center"/>
+          </w:tcPr>
+          <w:p>
+            <w:pPr>
+              <w:cnfStyle w:val="000000000000" w:firstRow="0" w:lastRow="0" w:firstColumn="0" w:lastColumn="0" w:oddVBand="0" w:evenVBand="0" w:oddHBand="0" w:evenHBand="0" w:firstRowFirstColumn="0" w:firstRowLastColumn="0" w:lastRowFirstColumn="0" w:lastRowLastColumn="0"/>
+              <w:rPr>
+                <w:sz w:val="24"/>
+                <w:szCs w:val="24"/>
+              </w:rPr>
+            </w:pPr>
+          </w:p>
+        </w:tc>
+      </w:tr>
+      <w:tr>
+        <w:trPr>
+          <w:cnfStyle w:val="000000100000" w:firstRow="0" w:lastRow="0" w:firstColumn="0" w:lastColumn="0" w:oddVBand="0" w:evenVBand="0" w:oddHBand="1" w:evenHBand="0" w:firstRowFirstColumn="0" w:firstRowLastColumn="0" w:lastRowFirstColumn="0" w:lastRowLastColumn="0"/>
+          <w:trHeight w:val="550"/>
+        </w:trPr>
+        <w:tc>
+          <w:tcPr>
+            <w:cnfStyle w:val="001000000000" w:firstRow="0" w:lastRow="0" w:firstColumn="1" w:lastColumn="0" w:oddVBand="0" w:evenVBand="0" w:oddHBand="0" w:evenHBand="0" w:firstRowFirstColumn="0" w:firstRowLastColumn="0" w:lastRowFirstColumn="0" w:lastRowLastColumn="0"/>
+            <w:tcW w:w="4814" w:type="dxa"/>
+            <w:shd w:val="clear" w:color="auto" w:fill="auto"/>
+            <w:vAlign w:val="center"/>
+          </w:tcPr>
+          <w:p>
+            <w:pPr>
+              <w:rPr>
+                <w:sz w:val="24"/>
+                <w:szCs w:val="24"/>
+              </w:rPr>
+            </w:pPr>
+            <w:r>
+              <w:rPr>
+                <w:sz w:val="24"/>
+                <w:szCs w:val="24"/>
+              </w:rPr>
+              <w:lastRenderedPageBreak/>
+              <w:t>PeopleBean.java</w:t>
+            </w:r>
+          </w:p>
+        </w:tc>
+        <w:tc>
+          <w:tcPr>
+            <w:tcW w:w="4814" w:type="dxa"/>
+            <w:shd w:val="clear" w:color="auto" w:fill="auto"/>
+            <w:vAlign w:val="center"/>
+          </w:tcPr>
+          <w:p>
+            <w:pPr>
+              <w:cnfStyle w:val="000000100000" w:firstRow="0" w:lastRow="0" w:firstColumn="0" w:lastColumn="0" w:oddVBand="0" w:evenVBand="0" w:oddHBand="1" w:evenHBand="0" w:firstRowFirstColumn="0" w:firstRowLastColumn="0" w:lastRowFirstColumn="0" w:lastRowLastColumn="0"/>
+              <w:rPr>
+                <w:sz w:val="24"/>
+                <w:szCs w:val="24"/>
+              </w:rPr>
+            </w:pPr>
+          </w:p>
+        </w:tc>
+      </w:tr>
+      <w:tr>
+        <w:trPr>
+          <w:trHeight w:val="550"/>
+        </w:trPr>
+        <w:tc>
+          <w:tcPr>
+            <w:cnfStyle w:val="001000000000" w:firstRow="0" w:lastRow="0" w:firstColumn="1" w:lastColumn="0" w:oddVBand="0" w:evenVBand="0" w:oddHBand="0" w:evenHBand="0" w:firstRowFirstColumn="0" w:firstRowLastColumn="0" w:lastRowFirstColumn="0" w:lastRowLastColumn="0"/>
+            <w:tcW w:w="4814" w:type="dxa"/>
+            <w:shd w:val="clear" w:color="auto" w:fill="auto"/>
+            <w:vAlign w:val="center"/>
+          </w:tcPr>
+          <w:p>
+            <w:pPr>
+              <w:rPr>
+                <w:sz w:val="24"/>
+                <w:szCs w:val="24"/>
+              </w:rPr>
+            </w:pPr>
+            <w:r>
+              <w:rPr>
+                <w:sz w:val="24"/>
+                <w:szCs w:val="24"/>
+              </w:rPr>
+              <w:t>VehicleInspectionBean.java</w:t>
+            </w:r>
+          </w:p>
+        </w:tc>
+        <w:tc>
+          <w:tcPr>
+            <w:tcW w:w="4814" w:type="dxa"/>
+            <w:shd w:val="clear" w:color="auto" w:fill="auto"/>
+            <w:vAlign w:val="center"/>
+          </w:tcPr>
+          <w:p>
+            <w:pPr>
+              <w:cnfStyle w:val="000000000000" w:firstRow="0" w:lastRow="0" w:firstColumn="0" w:lastColumn="0" w:oddVBand="0" w:evenVBand="0" w:oddHBand="0" w:evenHBand="0" w:firstRowFirstColumn="0" w:firstRowLastColumn="0" w:lastRowFirstColumn="0" w:lastRowLastColumn="0"/>
+              <w:rPr>
+                <w:sz w:val="24"/>
+                <w:szCs w:val="24"/>
+              </w:rPr>
+            </w:pPr>
+          </w:p>
+        </w:tc>
+      </w:tr>
+      <w:tr>
+        <w:trPr>
+          <w:cnfStyle w:val="000000100000" w:firstRow="0" w:lastRow="0" w:firstColumn="0" w:lastColumn="0" w:oddVBand="0" w:evenVBand="0" w:oddHBand="1" w:evenHBand="0" w:firstRowFirstColumn="0" w:firstRowLastColumn="0" w:lastRowFirstColumn="0" w:lastRowLastColumn="0"/>
+          <w:trHeight w:val="550"/>
+        </w:trPr>
+        <w:tc>
+          <w:tcPr>
+            <w:cnfStyle w:val="001000000000" w:firstRow="0" w:lastRow="0" w:firstColumn="1" w:lastColumn="0" w:oddVBand="0" w:evenVBand="0" w:oddHBand="0" w:evenHBand="0" w:firstRowFirstColumn="0" w:firstRowLastColumn="0" w:lastRowFirstColumn="0" w:lastRowLastColumn="0"/>
+            <w:tcW w:w="4814" w:type="dxa"/>
+            <w:shd w:val="clear" w:color="auto" w:fill="auto"/>
+            <w:vAlign w:val="center"/>
+          </w:tcPr>
+          <w:p>
+            <w:pPr>
+              <w:rPr>
+                <w:sz w:val="24"/>
+                <w:szCs w:val="24"/>
+              </w:rPr>
+            </w:pPr>
+            <w:r>
+              <w:rPr>
+                <w:sz w:val="24"/>
+                <w:szCs w:val="24"/>
+              </w:rPr>
+              <w:t>ProvinceBean.java</w:t>
+            </w:r>
+          </w:p>
+        </w:tc>
+        <w:tc>
+          <w:tcPr>
+            <w:tcW w:w="4814" w:type="dxa"/>
+            <w:shd w:val="clear" w:color="auto" w:fill="auto"/>
+            <w:vAlign w:val="center"/>
+          </w:tcPr>
+          <w:p>
+            <w:pPr>
+              <w:cnfStyle w:val="000000100000" w:firstRow="0" w:lastRow="0" w:firstColumn="0" w:lastColumn="0" w:oddVBand="0" w:evenVBand="0" w:oddHBand="1" w:evenHBand="0" w:firstRowFirstColumn="0" w:firstRowLastColumn="0" w:lastRowFirstColumn="0" w:lastRowLastColumn="0"/>
+              <w:rPr>
+                <w:sz w:val="24"/>
+                <w:szCs w:val="24"/>
+              </w:rPr>
+            </w:pPr>
+          </w:p>
+        </w:tc>
+      </w:tr>
+      <w:tr>
+        <w:trPr>
+          <w:trHeight w:val="550"/>
+        </w:trPr>
+        <w:tc>
+          <w:tcPr>
+            <w:cnfStyle w:val="001000000000" w:firstRow="0" w:lastRow="0" w:firstColumn="1" w:lastColumn="0" w:oddVBand="0" w:evenVBand="0" w:oddHBand="0" w:evenHBand="0" w:firstRowFirstColumn="0" w:firstRowLastColumn="0" w:lastRowFirstColumn="0" w:lastRowLastColumn="0"/>
+            <w:tcW w:w="4814" w:type="dxa"/>
+            <w:shd w:val="clear" w:color="auto" w:fill="auto"/>
+            <w:vAlign w:val="center"/>
+          </w:tcPr>
+          <w:p>
+            <w:pPr>
+              <w:rPr>
+                <w:sz w:val="24"/>
+                <w:szCs w:val="24"/>
+              </w:rPr>
+            </w:pPr>
+            <w:r>
+              <w:rPr>
+                <w:sz w:val="24"/>
+                <w:szCs w:val="24"/>
+              </w:rPr>
+              <w:t>RegionBean.java</w:t>
+            </w:r>
+          </w:p>
+        </w:tc>
+        <w:tc>
+          <w:tcPr>
+            <w:tcW w:w="4814" w:type="dxa"/>
+            <w:shd w:val="clear" w:color="auto" w:fill="auto"/>
+            <w:vAlign w:val="center"/>
+          </w:tcPr>
+          <w:p>
+            <w:pPr>
+              <w:cnfStyle w:val="000000000000" w:firstRow="0" w:lastRow="0" w:firstColumn="0" w:lastColumn="0" w:oddVBand="0" w:evenVBand="0" w:oddHBand="0" w:evenHBand="0" w:firstRowFirstColumn="0" w:firstRowLastColumn="0" w:lastRowFirstColumn="0" w:lastRowLastColumn="0"/>
+              <w:rPr>
+                <w:sz w:val="24"/>
+                <w:szCs w:val="24"/>
+              </w:rPr>
+            </w:pPr>
+          </w:p>
+        </w:tc>
+      </w:tr>
+      <w:tr>
+        <w:trPr>
+          <w:cnfStyle w:val="000000100000" w:firstRow="0" w:lastRow="0" w:firstColumn="0" w:lastColumn="0" w:oddVBand="0" w:evenVBand="0" w:oddHBand="1" w:evenHBand="0" w:firstRowFirstColumn="0" w:firstRowLastColumn="0" w:lastRowFirstColumn="0" w:lastRowLastColumn="0"/>
+          <w:trHeight w:val="550"/>
+        </w:trPr>
+        <w:tc>
+          <w:tcPr>
+            <w:cnfStyle w:val="001000000000" w:firstRow="0" w:lastRow="0" w:firstColumn="1" w:lastColumn="0" w:oddVBand="0" w:evenVBand="0" w:oddHBand="0" w:evenHBand="0" w:firstRowFirstColumn="0" w:firstRowLastColumn="0" w:lastRowFirstColumn="0" w:lastRowLastColumn="0"/>
+            <w:tcW w:w="4814" w:type="dxa"/>
+            <w:shd w:val="clear" w:color="auto" w:fill="auto"/>
+            <w:vAlign w:val="center"/>
+          </w:tcPr>
+          <w:p>
+            <w:pPr>
+              <w:rPr>
+                <w:sz w:val="24"/>
+                <w:szCs w:val="24"/>
+              </w:rPr>
+            </w:pPr>
+            <w:r>
+              <w:rPr>
+                <w:sz w:val="24"/>
+                <w:szCs w:val="24"/>
+              </w:rPr>
+              <w:t>PossessionFeeBean.java</w:t>
+            </w:r>
+          </w:p>
+        </w:tc>
+        <w:tc>
+          <w:tcPr>
+            <w:tcW w:w="4814" w:type="dxa"/>
+            <w:shd w:val="clear" w:color="auto" w:fill="auto"/>
+            <w:vAlign w:val="center"/>
+          </w:tcPr>
+          <w:p>
+            <w:pPr>
+              <w:cnfStyle w:val="000000100000" w:firstRow="0" w:lastRow="0" w:firstColumn="0" w:lastColumn="0" w:oddVBand="0" w:evenVBand="0" w:oddHBand="1" w:evenHBand="0" w:firstRowFirstColumn="0" w:firstRowLastColumn="0" w:lastRowFirstColumn="0" w:lastRowLastColumn="0"/>
+              <w:rPr>
+                <w:sz w:val="24"/>
+                <w:szCs w:val="24"/>
+              </w:rPr>
+            </w:pPr>
+          </w:p>
+        </w:tc>
+      </w:tr>
+      <w:tr>
+        <w:trPr>
+          <w:trHeight w:val="550"/>
+        </w:trPr>
+        <w:tc>
+          <w:tcPr>
+            <w:cnfStyle w:val="001000000000" w:firstRow="0" w:lastRow="0" w:firstColumn="1" w:lastColumn="0" w:oddVBand="0" w:evenVBand="0" w:oddHBand="0" w:evenHBand="0" w:firstRowFirstColumn="0" w:firstRowLastColumn="0" w:lastRowFirstColumn="0" w:lastRowLastColumn="0"/>
+            <w:tcW w:w="4814" w:type="dxa"/>
+            <w:shd w:val="clear" w:color="auto" w:fill="auto"/>
+            <w:vAlign w:val="center"/>
+          </w:tcPr>
+          <w:p>
+            <w:pPr>
+              <w:rPr>
+                <w:sz w:val="24"/>
+                <w:szCs w:val="24"/>
+              </w:rPr>
+            </w:pPr>
+            <w:r>
+              <w:rPr>
+                <w:sz w:val="24"/>
+                <w:szCs w:val="24"/>
+              </w:rPr>
+              <w:t>VehicleBean.java</w:t>
+            </w:r>
+          </w:p>
+        </w:tc>
+        <w:tc>
+          <w:tcPr>
+            <w:tcW w:w="4814" w:type="dxa"/>
+            <w:shd w:val="clear" w:color="auto" w:fill="auto"/>
+            <w:vAlign w:val="center"/>
+          </w:tcPr>
+          <w:p>
+            <w:pPr>
+              <w:cnfStyle w:val="000000000000" w:firstRow="0" w:lastRow="0" w:firstColumn="0" w:lastColumn="0" w:oddVBand="0" w:evenVBand="0" w:oddHBand="0" w:evenHBand="0" w:firstRowFirstColumn="0" w:firstRowLastColumn="0" w:lastRowFirstColumn="0" w:lastRowLastColumn="0"/>
+              <w:rPr>
+                <w:sz w:val="24"/>
+                <w:szCs w:val="24"/>
+              </w:rPr>
+            </w:pPr>
+          </w:p>
+        </w:tc>
+      </w:tr>
+      <w:tr>
+        <w:trPr>
+          <w:cnfStyle w:val="000000100000" w:firstRow="0" w:lastRow="0" w:firstColumn="0" w:lastColumn="0" w:oddVBand="0" w:evenVBand="0" w:oddHBand="1" w:evenHBand="0" w:firstRowFirstColumn="0" w:firstRowLastColumn="0" w:lastRowFirstColumn="0" w:lastRowLastColumn="0"/>
+          <w:trHeight w:val="550"/>
+        </w:trPr>
+        <w:tc>
+          <w:tcPr>
+            <w:cnfStyle w:val="001000000000" w:firstRow="0" w:lastRow="0" w:firstColumn="1" w:lastColumn="0" w:oddVBand="0" w:evenVBand="0" w:oddHBand="0" w:evenHBand="0" w:firstRowFirstColumn="0" w:firstRowLastColumn="0" w:lastRowFirstColumn="0" w:lastRowLastColumn="0"/>
+            <w:tcW w:w="4814" w:type="dxa"/>
+            <w:shd w:val="clear" w:color="auto" w:fill="auto"/>
+            <w:vAlign w:val="center"/>
+          </w:tcPr>
+          <w:p>
+            <w:pPr>
+              <w:rPr>
+                <w:sz w:val="24"/>
+                <w:szCs w:val="24"/>
+              </w:rPr>
+            </w:pPr>
+            <w:r>
+              <w:rPr>
+                <w:sz w:val="24"/>
+                <w:szCs w:val="24"/>
+              </w:rPr>
+              <w:t>WorkShopBean.java</w:t>
+            </w:r>
+            <w:bookmarkStart w:id="1" w:name="_GoBack"/>
+            <w:bookmarkEnd w:id="1"/>
+          </w:p>
+        </w:tc>
+        <w:tc>
+          <w:tcPr>
+            <w:tcW w:w="4814" w:type="dxa"/>
+            <w:shd w:val="clear" w:color="auto" w:fill="auto"/>
+            <w:vAlign w:val="center"/>
+          </w:tcPr>
+          <w:p>
+            <w:pPr>
+              <w:cnfStyle w:val="000000100000" w:firstRow="0" w:lastRow="0" w:firstColumn="0" w:lastColumn="0" w:oddVBand="0" w:evenVBand="0" w:oddHBand="1" w:evenHBand="0" w:firstRowFirstColumn="0" w:firstRowLastColumn="0" w:lastRowFirstColumn="0" w:lastRowLastColumn="0"/>
+              <w:rPr>
+                <w:sz w:val="24"/>
+                <w:szCs w:val="24"/>
+              </w:rPr>
+            </w:pPr>
+          </w:p>
+        </w:tc>
+      </w:tr>
+      <w:bookmarkEnd w:id="0"/>
+    </w:tbl>
     <w:p>
       <w:pPr>
         <w:spacing w:after="320" w:line="300" w:lineRule="auto"/>
@@ -9053,6 +9860,82 @@
       <w:szCs w:val="32"/>
     </w:rPr>
   </w:style>
+  <w:style w:type="table" w:styleId="Tabellagriglia4-colore1">
+    <w:name w:val="Grid Table 4 Accent 1"/>
+    <w:basedOn w:val="Tabellanormale"/>
+    <w:uiPriority w:val="49"/>
+    <w:rsid w:val="0098357D"/>
+    <w:pPr>
+      <w:spacing w:after="0" w:line="240" w:lineRule="auto"/>
+    </w:pPr>
+    <w:tblPr>
+      <w:tblStyleRowBandSize w:val="1"/>
+      <w:tblStyleColBandSize w:val="1"/>
+      <w:tblBorders>
+        <w:top w:val="single" w:sz="4" w:space="0" w:color="8EAADB" w:themeColor="accent1" w:themeTint="99"/>
+        <w:left w:val="single" w:sz="4" w:space="0" w:color="8EAADB" w:themeColor="accent1" w:themeTint="99"/>
+        <w:bottom w:val="single" w:sz="4" w:space="0" w:color="8EAADB" w:themeColor="accent1" w:themeTint="99"/>
+        <w:right w:val="single" w:sz="4" w:space="0" w:color="8EAADB" w:themeColor="accent1" w:themeTint="99"/>
+        <w:insideH w:val="single" w:sz="4" w:space="0" w:color="8EAADB" w:themeColor="accent1" w:themeTint="99"/>
+        <w:insideV w:val="single" w:sz="4" w:space="0" w:color="8EAADB" w:themeColor="accent1" w:themeTint="99"/>
+      </w:tblBorders>
+    </w:tblPr>
+    <w:tblStylePr w:type="firstRow">
+      <w:rPr>
+        <w:b/>
+        <w:bCs/>
+        <w:color w:val="FFFFFF" w:themeColor="background1"/>
+      </w:rPr>
+      <w:tblPr/>
+      <w:tcPr>
+        <w:tcBorders>
+          <w:top w:val="single" w:sz="4" w:space="0" w:color="4472C4" w:themeColor="accent1"/>
+          <w:left w:val="single" w:sz="4" w:space="0" w:color="4472C4" w:themeColor="accent1"/>
+          <w:bottom w:val="single" w:sz="4" w:space="0" w:color="4472C4" w:themeColor="accent1"/>
+          <w:right w:val="single" w:sz="4" w:space="0" w:color="4472C4" w:themeColor="accent1"/>
+          <w:insideH w:val="nil"/>
+          <w:insideV w:val="nil"/>
+        </w:tcBorders>
+        <w:shd w:val="clear" w:color="auto" w:fill="4472C4" w:themeFill="accent1"/>
+      </w:tcPr>
+    </w:tblStylePr>
+    <w:tblStylePr w:type="lastRow">
+      <w:rPr>
+        <w:b/>
+        <w:bCs/>
+      </w:rPr>
+      <w:tblPr/>
+      <w:tcPr>
+        <w:tcBorders>
+          <w:top w:val="double" w:sz="4" w:space="0" w:color="4472C4" w:themeColor="accent1"/>
+        </w:tcBorders>
+      </w:tcPr>
+    </w:tblStylePr>
+    <w:tblStylePr w:type="firstCol">
+      <w:rPr>
+        <w:b/>
+        <w:bCs/>
+      </w:rPr>
+    </w:tblStylePr>
+    <w:tblStylePr w:type="lastCol">
+      <w:rPr>
+        <w:b/>
+        <w:bCs/>
+      </w:rPr>
+    </w:tblStylePr>
+    <w:tblStylePr w:type="band1Vert">
+      <w:tblPr/>
+      <w:tcPr>
+        <w:shd w:val="clear" w:color="auto" w:fill="D9E2F3" w:themeFill="accent1" w:themeFillTint="33"/>
+      </w:tcPr>
+    </w:tblStylePr>
+    <w:tblStylePr w:type="band1Horz">
+      <w:tblPr/>
+      <w:tcPr>
+        <w:shd w:val="clear" w:color="auto" w:fill="D9E2F3" w:themeFill="accent1" w:themeFillTint="33"/>
+      </w:tcPr>
+    </w:tblStylePr>
+  </w:style>
 </w:styles>
 </file>
 

</xml_diff>